<commit_message>
line 4 of story
</commit_message>
<xml_diff>
--- a/novel.docx
+++ b/novel.docx
@@ -51,6 +51,14 @@
     <w:p>
       <w:r>
         <w:t>He tries to escape them by running to the washroom</w:t>
+      </w:r>
+      <w:r>
+        <w:t>.</w:t>
+      </w:r>
+    </w:p>
+    <w:p>
+      <w:r>
+        <w:t>He runs into the cubicle, closes the door and sits down…that’s when it happened.</w:t>
       </w:r>
       <w:bookmarkStart w:id="0" w:name="_GoBack"/>
       <w:bookmarkEnd w:id="0"/>

</xml_diff>